<commit_message>
updating root cause data analysis
</commit_message>
<xml_diff>
--- a/other/Problem Framing c.docx
+++ b/other/Problem Framing c.docx
@@ -1,6 +1,6 @@
 
 <file path=word/document.xml><?xml version="1.0" encoding="utf-8"?>
-<w:document xmlns:wpc="http://schemas.microsoft.com/office/word/2010/wordprocessingCanvas" xmlns:cx="http://schemas.microsoft.com/office/drawing/2014/chartex" xmlns:cx1="http://schemas.microsoft.com/office/drawing/2015/9/8/chartex" xmlns:cx2="http://schemas.microsoft.com/office/drawing/2015/10/21/chartex" xmlns:cx3="http://schemas.microsoft.com/office/drawing/2016/5/9/chartex" xmlns:cx4="http://schemas.microsoft.com/office/drawing/2016/5/10/chartex" xmlns:cx5="http://schemas.microsoft.com/office/drawing/2016/5/11/chartex" xmlns:cx6="http://schemas.microsoft.com/office/drawing/2016/5/12/chartex" xmlns:cx7="http://schemas.microsoft.com/office/drawing/2016/5/13/chartex" xmlns:cx8="http://schemas.microsoft.com/office/drawing/2016/5/14/chartex" xmlns:mc="http://schemas.openxmlformats.org/markup-compatibility/2006" xmlns:aink="http://schemas.microsoft.com/office/drawing/2016/ink" xmlns:am3d="http://schemas.microsoft.com/office/drawing/2017/model3d" xmlns:o="urn:schemas-microsoft-com:office:office" xmlns:oel="http://schemas.microsoft.com/office/2019/extlst" xmlns:r="http://schemas.openxmlformats.org/officeDocument/2006/relationships" xmlns:m="http://schemas.openxmlformats.org/officeDocument/2006/math" xmlns:v="urn:schemas-microsoft-com:vml" xmlns:wp14="http://schemas.microsoft.com/office/word/2010/wordprocessingDrawing" xmlns:wp="http://schemas.openxmlformats.org/drawingml/2006/wordprocessingDrawing" xmlns:w10="urn:schemas-microsoft-com:office:word" xmlns:w="http://schemas.openxmlformats.org/wordprocessingml/2006/main" xmlns:w14="http://schemas.microsoft.com/office/word/2010/wordml" xmlns:w15="http://schemas.microsoft.com/office/word/2012/wordml" xmlns:w16cex="http://schemas.microsoft.com/office/word/2018/wordml/cex" xmlns:w16cid="http://schemas.microsoft.com/office/word/2016/wordml/cid" xmlns:w16="http://schemas.microsoft.com/office/word/2018/wordml" xmlns:w16du="http://schemas.microsoft.com/office/word/2023/wordml/word16du" xmlns:w16sdtdh="http://schemas.microsoft.com/office/word/2020/wordml/sdtdatahash" xmlns:w16sdtfl="http://schemas.microsoft.com/office/word/2024/wordml/sdtformatlock" xmlns:w16se="http://schemas.microsoft.com/office/word/2015/wordml/symex" xmlns:wpg="http://schemas.microsoft.com/office/word/2010/wordprocessingGroup" xmlns:wpi="http://schemas.microsoft.com/office/word/2010/wordprocessingInk" xmlns:wne="http://schemas.microsoft.com/office/word/2006/wordml" xmlns:wps="http://schemas.microsoft.com/office/word/2010/wordprocessingShape" mc:Ignorable="w14 w15 w16se w16cid w16 w16cex w16sdtdh w16sdtfl w16du wp14">
+<w:document xmlns:wpc="http://schemas.microsoft.com/office/word/2010/wordprocessingCanvas" xmlns:cx="http://schemas.microsoft.com/office/drawing/2014/chartex" xmlns:cx1="http://schemas.microsoft.com/office/drawing/2015/9/8/chartex" xmlns:cx2="http://schemas.microsoft.com/office/drawing/2015/10/21/chartex" xmlns:cx3="http://schemas.microsoft.com/office/drawing/2016/5/9/chartex" xmlns:cx4="http://schemas.microsoft.com/office/drawing/2016/5/10/chartex" xmlns:cx5="http://schemas.microsoft.com/office/drawing/2016/5/11/chartex" xmlns:cx6="http://schemas.microsoft.com/office/drawing/2016/5/12/chartex" xmlns:cx7="http://schemas.microsoft.com/office/drawing/2016/5/13/chartex" xmlns:cx8="http://schemas.microsoft.com/office/drawing/2016/5/14/chartex" xmlns:mc="http://schemas.openxmlformats.org/markup-compatibility/2006" xmlns:aink="http://schemas.microsoft.com/office/drawing/2016/ink" xmlns:am3d="http://schemas.microsoft.com/office/drawing/2017/model3d" xmlns:o="urn:schemas-microsoft-com:office:office" xmlns:r="http://schemas.openxmlformats.org/officeDocument/2006/relationships" xmlns:m="http://schemas.openxmlformats.org/officeDocument/2006/math" xmlns:v="urn:schemas-microsoft-com:vml" xmlns:wp14="http://schemas.microsoft.com/office/word/2010/wordprocessingDrawing" xmlns:wp="http://schemas.openxmlformats.org/drawingml/2006/wordprocessingDrawing" xmlns:w10="urn:schemas-microsoft-com:office:word" xmlns:w="http://schemas.openxmlformats.org/wordprocessingml/2006/main" xmlns:w14="http://schemas.microsoft.com/office/word/2010/wordml" xmlns:w15="http://schemas.microsoft.com/office/word/2012/wordml" xmlns:w16cid="http://schemas.microsoft.com/office/word/2016/wordml/cid" xmlns:w16se="http://schemas.microsoft.com/office/word/2015/wordml/symex" xmlns:wpg="http://schemas.microsoft.com/office/word/2010/wordprocessingGroup" xmlns:wpi="http://schemas.microsoft.com/office/word/2010/wordprocessingInk" xmlns:wne="http://schemas.microsoft.com/office/word/2006/wordml" xmlns:wps="http://schemas.microsoft.com/office/word/2010/wordprocessingShape" mc:Ignorable="w14 w15 w16se w16cid wp14">
   <w:body>
     <w:p>
       <w:r>
@@ -42,9 +42,9 @@
         <w:tblLook w:val="04A0" w:firstRow="1" w:lastRow="0" w:firstColumn="1" w:lastColumn="0" w:noHBand="0" w:noVBand="1"/>
       </w:tblPr>
       <w:tblGrid>
-        <w:gridCol w:w="1608"/>
-        <w:gridCol w:w="1943"/>
-        <w:gridCol w:w="1937"/>
+        <w:gridCol w:w="1518"/>
+        <w:gridCol w:w="2001"/>
+        <w:gridCol w:w="1969"/>
         <w:gridCol w:w="2247"/>
         <w:gridCol w:w="1941"/>
       </w:tblGrid>
@@ -1681,7 +1681,6 @@
                 <w:sz w:val="22"/>
                 <w:szCs w:val="22"/>
               </w:rPr>
-              <w:lastRenderedPageBreak/>
               <w:t>90-100</w:t>
             </w:r>
           </w:p>
@@ -1838,23 +1837,7 @@
           <w:sz w:val="22"/>
           <w:szCs w:val="22"/>
         </w:rPr>
-        <w:t xml:space="preserve">For the passive 6 months </w:t>
-      </w:r>
-      <w:proofErr w:type="gramStart"/>
-      <w:r>
-        <w:rPr>
-          <w:sz w:val="22"/>
-          <w:szCs w:val="22"/>
-        </w:rPr>
-        <w:t>customer</w:t>
-      </w:r>
-      <w:proofErr w:type="gramEnd"/>
-      <w:r>
-        <w:rPr>
-          <w:sz w:val="22"/>
-          <w:szCs w:val="22"/>
-        </w:rPr>
-        <w:t xml:space="preserve"> have been declining and there's been an increase in complaints about the long wait times for assistance especially during peak hours</w:t>
+        <w:t>For the passive 6 months customer have been declining and there's been an increase in complaints about the long wait times for assistance especially during peak hours</w:t>
       </w:r>
     </w:p>
     <w:p>
@@ -1869,21 +1852,12 @@
           <w:szCs w:val="22"/>
         </w:rPr>
       </w:pPr>
-      <w:proofErr w:type="gramStart"/>
-      <w:r>
-        <w:rPr>
-          <w:sz w:val="22"/>
-          <w:szCs w:val="22"/>
-        </w:rPr>
-        <w:t>recent</w:t>
-      </w:r>
-      <w:proofErr w:type="gramEnd"/>
-      <w:r>
-        <w:rPr>
-          <w:sz w:val="22"/>
-          <w:szCs w:val="22"/>
-        </w:rPr>
-        <w:t xml:space="preserve"> marketing campaign targeting news resulted in new temporary increase in downloads still user engagement dropped soon after suggesting that users might not find the app valuable enough to continue using</w:t>
+      <w:r>
+        <w:rPr>
+          <w:sz w:val="22"/>
+          <w:szCs w:val="22"/>
+        </w:rPr>
+        <w:t>recent marketing campaign targeting news resulted in new temporary increase in downloads still user engagement dropped soon after suggesting that users might not find the app valuable enough to continue using</w:t>
       </w:r>
     </w:p>
     <w:p>
@@ -1923,23 +1897,7 @@
           <w:sz w:val="22"/>
           <w:szCs w:val="22"/>
         </w:rPr>
-        <w:t xml:space="preserve">The apps interpreter has received mixed reviews with some users praising its simplicity and </w:t>
-      </w:r>
-      <w:proofErr w:type="gramStart"/>
-      <w:r>
-        <w:rPr>
-          <w:sz w:val="22"/>
-          <w:szCs w:val="22"/>
-        </w:rPr>
-        <w:t>other</w:t>
-      </w:r>
-      <w:proofErr w:type="gramEnd"/>
-      <w:r>
-        <w:rPr>
-          <w:sz w:val="22"/>
-          <w:szCs w:val="22"/>
-        </w:rPr>
-        <w:t xml:space="preserve"> finding it outdated compared to similar apps on the market</w:t>
+        <w:t>The apps interpreter has received mixed reviews with some users praising its simplicity and other finding it outdated compared to similar apps on the market</w:t>
       </w:r>
     </w:p>
     <w:p>
@@ -1979,23 +1937,7 @@
           <w:sz w:val="22"/>
           <w:szCs w:val="22"/>
         </w:rPr>
-        <w:t xml:space="preserve">Recent employee surveys suggest that customer support representatives might feel overwhelmed and under </w:t>
-      </w:r>
-      <w:proofErr w:type="gramStart"/>
-      <w:r>
-        <w:rPr>
-          <w:sz w:val="22"/>
-          <w:szCs w:val="22"/>
-        </w:rPr>
-        <w:t>resourced</w:t>
-      </w:r>
-      <w:proofErr w:type="gramEnd"/>
-      <w:r>
-        <w:rPr>
-          <w:sz w:val="22"/>
-          <w:szCs w:val="22"/>
-        </w:rPr>
-        <w:t xml:space="preserve"> contributing to longer wait times and decrease customer satisfaction north new line</w:t>
+        <w:t>Recent employee surveys suggest that customer support representatives might feel overwhelmed and under resourced contributing to longer wait times and decrease customer satisfaction north new line</w:t>
       </w:r>
     </w:p>
     <w:p>
@@ -2044,37 +1986,12 @@
           <w:szCs w:val="22"/>
         </w:rPr>
       </w:pPr>
-      <w:proofErr w:type="gramStart"/>
-      <w:r>
-        <w:rPr>
-          <w:sz w:val="22"/>
-          <w:szCs w:val="22"/>
-        </w:rPr>
-        <w:t>why</w:t>
-      </w:r>
-      <w:proofErr w:type="gramEnd"/>
-      <w:r>
-        <w:rPr>
-          <w:sz w:val="22"/>
-          <w:szCs w:val="22"/>
-        </w:rPr>
-        <w:t xml:space="preserve"> has customer support received increasing complaints about the long wait times for assistance especially during peak hours? Customer support representatives might feel overwhelmed and </w:t>
-      </w:r>
-      <w:proofErr w:type="gramStart"/>
-      <w:r>
-        <w:rPr>
-          <w:sz w:val="22"/>
-          <w:szCs w:val="22"/>
-        </w:rPr>
-        <w:t>under resourced</w:t>
-      </w:r>
-      <w:proofErr w:type="gramEnd"/>
-      <w:r>
-        <w:rPr>
-          <w:sz w:val="22"/>
-          <w:szCs w:val="22"/>
-        </w:rPr>
-        <w:t xml:space="preserve"> contributing to longer wait times and decreased customer satisfaction </w:t>
+      <w:r>
+        <w:rPr>
+          <w:sz w:val="22"/>
+          <w:szCs w:val="22"/>
+        </w:rPr>
+        <w:t xml:space="preserve">why has customer support received increasing complaints about the long wait times for assistance especially during peak hours? Customer support representatives might feel overwhelmed and under resourced contributing to longer wait times and decreased customer satisfaction </w:t>
       </w:r>
     </w:p>
     <w:p>
@@ -2094,39 +2011,7 @@
           <w:sz w:val="22"/>
           <w:szCs w:val="22"/>
         </w:rPr>
-        <w:t xml:space="preserve">Why </w:t>
-      </w:r>
-      <w:proofErr w:type="gramStart"/>
-      <w:r>
-        <w:rPr>
-          <w:sz w:val="22"/>
-          <w:szCs w:val="22"/>
-        </w:rPr>
-        <w:t>customer support representatives might</w:t>
-      </w:r>
-      <w:proofErr w:type="gramEnd"/>
-      <w:r>
-        <w:rPr>
-          <w:sz w:val="22"/>
-          <w:szCs w:val="22"/>
-        </w:rPr>
-        <w:t xml:space="preserve"> feel overwhelmed and under resources? Because there are not enough employees or because there are many issues with the app and there is an </w:t>
-      </w:r>
-      <w:proofErr w:type="gramStart"/>
-      <w:r>
-        <w:rPr>
-          <w:sz w:val="22"/>
-          <w:szCs w:val="22"/>
-        </w:rPr>
-        <w:t>increase</w:t>
-      </w:r>
-      <w:proofErr w:type="gramEnd"/>
-      <w:r>
-        <w:rPr>
-          <w:sz w:val="22"/>
-          <w:szCs w:val="22"/>
-        </w:rPr>
-        <w:t xml:space="preserve"> number of calls for support</w:t>
+        <w:t>Why customer support representatives might feel overwhelmed and under resources? Because there are not enough employees or because there are many issues with the app and there is an increase number of calls for support</w:t>
       </w:r>
     </w:p>
     <w:p>
@@ -2153,39 +2038,7 @@
           <w:sz w:val="22"/>
           <w:szCs w:val="22"/>
         </w:rPr>
-        <w:t xml:space="preserve">? Some </w:t>
-      </w:r>
-      <w:proofErr w:type="gramStart"/>
-      <w:r>
-        <w:rPr>
-          <w:sz w:val="22"/>
-          <w:szCs w:val="22"/>
-        </w:rPr>
-        <w:t>functionary</w:t>
-      </w:r>
-      <w:proofErr w:type="gramEnd"/>
-      <w:r>
-        <w:rPr>
-          <w:sz w:val="22"/>
-          <w:szCs w:val="22"/>
-        </w:rPr>
-        <w:t xml:space="preserve"> particularly with video calls increasing screen sharing features have caused problems </w:t>
-      </w:r>
-      <w:proofErr w:type="gramStart"/>
-      <w:r>
-        <w:rPr>
-          <w:sz w:val="22"/>
-          <w:szCs w:val="22"/>
-        </w:rPr>
-        <w:t>to</w:t>
-      </w:r>
-      <w:proofErr w:type="gramEnd"/>
-      <w:r>
-        <w:rPr>
-          <w:sz w:val="22"/>
-          <w:szCs w:val="22"/>
-        </w:rPr>
-        <w:t xml:space="preserve"> the users </w:t>
+        <w:t xml:space="preserve">? Some functionary particularly with video calls increasing screen sharing features have caused problems to the users </w:t>
       </w:r>
     </w:p>
     <w:p>
@@ -2225,23 +2078,7 @@
           <w:sz w:val="22"/>
           <w:szCs w:val="22"/>
         </w:rPr>
-        <w:t xml:space="preserve">Why might </w:t>
-      </w:r>
-      <w:proofErr w:type="gramStart"/>
-      <w:r>
-        <w:rPr>
-          <w:sz w:val="22"/>
-          <w:szCs w:val="22"/>
-        </w:rPr>
-        <w:t>be the app</w:t>
-      </w:r>
-      <w:proofErr w:type="gramEnd"/>
-      <w:r>
-        <w:rPr>
-          <w:sz w:val="22"/>
-          <w:szCs w:val="22"/>
-        </w:rPr>
-        <w:t xml:space="preserve"> outdated compared to other similar apps in the market? Because the app hasn't been updated in a while and </w:t>
+        <w:t xml:space="preserve">Why might be the app outdated compared to other similar apps in the market? Because the app hasn't been updated in a while and </w:t>
       </w:r>
       <w:proofErr w:type="spellStart"/>
       <w:proofErr w:type="gramStart"/>
@@ -2250,22 +2087,15 @@
           <w:sz w:val="22"/>
           <w:szCs w:val="22"/>
         </w:rPr>
-        <w:t>non</w:t>
-      </w:r>
+        <w:t>non new</w:t>
+      </w:r>
+      <w:proofErr w:type="spellEnd"/>
       <w:proofErr w:type="gramEnd"/>
       <w:r>
         <w:rPr>
           <w:sz w:val="22"/>
           <w:szCs w:val="22"/>
         </w:rPr>
-        <w:t xml:space="preserve"> new</w:t>
-      </w:r>
-      <w:proofErr w:type="spellEnd"/>
-      <w:r>
-        <w:rPr>
-          <w:sz w:val="22"/>
-          <w:szCs w:val="22"/>
-        </w:rPr>
         <w:t xml:space="preserve"> visual have been added</w:t>
       </w:r>
     </w:p>
@@ -2282,7 +2112,6 @@
           <w:sz w:val="22"/>
           <w:szCs w:val="22"/>
         </w:rPr>
-        <w:lastRenderedPageBreak/>
         <w:t>Re-evaluate and reframe the problem based on the analysis, focusing on the underlying cause.</w:t>
       </w:r>
     </w:p>
@@ -2295,22 +2124,14 @@
         </w:numPr>
       </w:pPr>
       <w:r>
-        <w:t xml:space="preserve">Why does the </w:t>
+        <w:t xml:space="preserve">Why does the app is not </w:t>
       </w:r>
       <w:proofErr w:type="gramStart"/>
       <w:r>
-        <w:t>app is</w:t>
+        <w:t>keep</w:t>
       </w:r>
       <w:proofErr w:type="gramEnd"/>
       <w:r>
-        <w:t xml:space="preserve"> not </w:t>
-      </w:r>
-      <w:proofErr w:type="gramStart"/>
-      <w:r>
-        <w:t>keep</w:t>
-      </w:r>
-      <w:proofErr w:type="gramEnd"/>
-      <w:r>
         <w:t xml:space="preserve"> it up with industry standards?</w:t>
       </w:r>
     </w:p>
@@ -2319,6 +2140,7 @@
         <w:pStyle w:val="Heading5"/>
       </w:pPr>
       <w:r>
+        <w:lastRenderedPageBreak/>
         <w:t>Consider various factors contributing to the issue and evaluate their relationship</w:t>
       </w:r>
     </w:p>
@@ -2367,65 +2189,44 @@
         </w:numPr>
       </w:pPr>
       <w:r>
-        <w:t xml:space="preserve">Since the customer support team has been </w:t>
+        <w:t xml:space="preserve">Since the customer support team has been overwhelm, think about </w:t>
+      </w:r>
+      <w:proofErr w:type="spellStart"/>
+      <w:r>
+        <w:t>stargies</w:t>
+      </w:r>
+      <w:proofErr w:type="spellEnd"/>
+      <w:r>
+        <w:t xml:space="preserve"> that could help to reduce the work overload. That might mean hiring more customer support employees</w:t>
+      </w:r>
+    </w:p>
+    <w:p>
+      <w:pPr>
+        <w:pStyle w:val="Heading5"/>
+      </w:pPr>
+      <w:r>
+        <w:t>Use data points to support analysis and decision making</w:t>
+      </w:r>
+    </w:p>
+    <w:p>
+      <w:pPr>
+        <w:pStyle w:val="Heading5"/>
+      </w:pPr>
+      <w:r>
+        <w:t xml:space="preserve">Provide a new perspective to </w:t>
       </w:r>
       <w:proofErr w:type="gramStart"/>
       <w:r>
-        <w:t>overwhelm</w:t>
+        <w:t>help  the</w:t>
       </w:r>
       <w:proofErr w:type="gramEnd"/>
       <w:r>
-        <w:t xml:space="preserve">, think about </w:t>
-      </w:r>
-      <w:proofErr w:type="spellStart"/>
-      <w:r>
-        <w:t>stargies</w:t>
-      </w:r>
-      <w:proofErr w:type="spellEnd"/>
-      <w:r>
-        <w:t xml:space="preserve"> that could help to reduce the work overload. That might mean hiring more customer support employees</w:t>
-      </w:r>
-    </w:p>
-    <w:p>
-      <w:pPr>
-        <w:pStyle w:val="Heading5"/>
-      </w:pPr>
-      <w:r>
-        <w:t>Use data points to support analysis and decision making</w:t>
-      </w:r>
-    </w:p>
-    <w:p>
-      <w:pPr>
-        <w:pStyle w:val="Heading5"/>
-      </w:pPr>
-      <w:r>
-        <w:t xml:space="preserve">Provide a new perspective to </w:t>
-      </w:r>
-      <w:proofErr w:type="gramStart"/>
-      <w:r>
-        <w:t>help  the</w:t>
-      </w:r>
-      <w:proofErr w:type="gramEnd"/>
-      <w:r>
-        <w:t xml:space="preserve"> company improve customer </w:t>
-      </w:r>
-      <w:proofErr w:type="gramStart"/>
-      <w:r>
-        <w:t>retention</w:t>
-      </w:r>
-      <w:proofErr w:type="gramEnd"/>
-      <w:r>
-        <w:t>.</w:t>
-      </w:r>
-    </w:p>
-    <w:p>
-      <w:proofErr w:type="gramStart"/>
-      <w:r>
-        <w:t>Giving</w:t>
-      </w:r>
-      <w:proofErr w:type="gramEnd"/>
-      <w:r>
-        <w:t xml:space="preserve"> that the most common issues that customers are experiencing it is worth to improve the app’s interface and the video call and sharing functionality of the app. In addition to this, study why is the customer support team feeling overwhelmed, is there enough resources allocated to customer’s services? Do we need to hire more employees?</w:t>
+        <w:t xml:space="preserve"> company improve customer retention.</w:t>
+      </w:r>
+    </w:p>
+    <w:p>
+      <w:r>
+        <w:t>Giving that the most common issues that customers are experiencing it is worth to improve the app’s interface and the video call and sharing functionality of the app. In addition to this, study why is the customer support team feeling overwhelmed, is there enough resources allocated to customer’s services? Do we need to hire more employees?</w:t>
       </w:r>
     </w:p>
     <w:p>
@@ -2543,23 +2344,7 @@
           <w:sz w:val="22"/>
           <w:szCs w:val="22"/>
         </w:rPr>
-        <w:t xml:space="preserve">Why has customer support received increasing complaints about long </w:t>
-      </w:r>
-      <w:proofErr w:type="gramStart"/>
-      <w:r>
-        <w:rPr>
-          <w:sz w:val="22"/>
-          <w:szCs w:val="22"/>
-        </w:rPr>
-        <w:t>wait</w:t>
-      </w:r>
-      <w:proofErr w:type="gramEnd"/>
-      <w:r>
-        <w:rPr>
-          <w:sz w:val="22"/>
-          <w:szCs w:val="22"/>
-        </w:rPr>
-        <w:t xml:space="preserve"> times for assistance, especially during peak hours? </w:t>
+        <w:t xml:space="preserve">Why has customer support received increasing complaints about long wait times for assistance, especially during peak hours? </w:t>
       </w:r>
     </w:p>
     <w:p>
@@ -2578,37 +2363,7 @@
           <w:sz w:val="22"/>
           <w:szCs w:val="22"/>
         </w:rPr>
-        <w:t xml:space="preserve">Because customer support representatives feel overwhelmed and under-resourced. This leads to longer </w:t>
-      </w:r>
-      <w:r>
-        <w:rPr>
-          <w:sz w:val="22"/>
-          <w:szCs w:val="22"/>
-        </w:rPr>
-        <w:t>waiting</w:t>
-      </w:r>
-      <w:r>
-        <w:rPr>
-          <w:sz w:val="22"/>
-          <w:szCs w:val="22"/>
-        </w:rPr>
-        <w:t xml:space="preserve"> times and </w:t>
-      </w:r>
-      <w:proofErr w:type="gramStart"/>
-      <w:r>
-        <w:rPr>
-          <w:sz w:val="22"/>
-          <w:szCs w:val="22"/>
-        </w:rPr>
-        <w:t>decreased</w:t>
-      </w:r>
-      <w:proofErr w:type="gramEnd"/>
-      <w:r>
-        <w:rPr>
-          <w:sz w:val="22"/>
-          <w:szCs w:val="22"/>
-        </w:rPr>
-        <w:t xml:space="preserve"> customer satisfaction.</w:t>
+        <w:t>Because customer support representatives feel overwhelmed and under-resourced. This leads to longer waiting times and decreased customer satisfaction.</w:t>
       </w:r>
     </w:p>
     <w:p>
@@ -2646,7 +2401,6 @@
           <w:sz w:val="22"/>
           <w:szCs w:val="22"/>
         </w:rPr>
-        <w:lastRenderedPageBreak/>
         <w:t xml:space="preserve">Due to a combination of factors: </w:t>
       </w:r>
     </w:p>
@@ -2666,6 +2420,7 @@
           <w:sz w:val="22"/>
           <w:szCs w:val="22"/>
         </w:rPr>
+        <w:lastRenderedPageBreak/>
         <w:t>Insufficient staffing: There may not be enough customer support representatives to handle the volume of inquiries.</w:t>
       </w:r>
     </w:p>
@@ -2989,7 +2744,6 @@
           <w:sz w:val="22"/>
           <w:szCs w:val="22"/>
         </w:rPr>
-        <w:lastRenderedPageBreak/>
         <w:t>Lack of a clear development roadmap: Without a defined roadmap, updates may be delayed or prioritized incorrectly.</w:t>
       </w:r>
     </w:p>
@@ -3039,6 +2793,7 @@
           <w:sz w:val="22"/>
           <w:szCs w:val="22"/>
         </w:rPr>
+        <w:lastRenderedPageBreak/>
         <w:t>The underlying issue is the app's declining quality and functionality, leading to:</w:t>
       </w:r>
     </w:p>
@@ -3077,23 +2832,7 @@
           <w:sz w:val="22"/>
           <w:szCs w:val="22"/>
         </w:rPr>
-        <w:t xml:space="preserve">Deteriorating user experience: Frustration with technical issues, long </w:t>
-      </w:r>
-      <w:proofErr w:type="gramStart"/>
-      <w:r>
-        <w:rPr>
-          <w:sz w:val="22"/>
-          <w:szCs w:val="22"/>
-        </w:rPr>
-        <w:t>wait</w:t>
-      </w:r>
-      <w:proofErr w:type="gramEnd"/>
-      <w:r>
-        <w:rPr>
-          <w:sz w:val="22"/>
-          <w:szCs w:val="22"/>
-        </w:rPr>
-        <w:t xml:space="preserve"> times for support, and a perceived lack of app stability.</w:t>
+        <w:t>Deteriorating user experience: Frustration with technical issues, long wait times for support, and a perceived lack of app stability.</w:t>
       </w:r>
     </w:p>
     <w:p>
@@ -3165,23 +2904,7 @@
           <w:sz w:val="22"/>
           <w:szCs w:val="22"/>
         </w:rPr>
-        <w:t xml:space="preserve">Inadequate customer support resources: Insufficient staffing and inefficient support processes contribute to long </w:t>
-      </w:r>
-      <w:proofErr w:type="gramStart"/>
-      <w:r>
-        <w:rPr>
-          <w:sz w:val="22"/>
-          <w:szCs w:val="22"/>
-        </w:rPr>
-        <w:t>wait</w:t>
-      </w:r>
-      <w:proofErr w:type="gramEnd"/>
-      <w:r>
-        <w:rPr>
-          <w:sz w:val="22"/>
-          <w:szCs w:val="22"/>
-        </w:rPr>
-        <w:t xml:space="preserve"> times and decreased customer satisfaction.</w:t>
+        <w:t>Inadequate customer support resources: Insufficient staffing and inefficient support processes contribute to long wait times and decreased customer satisfaction.</w:t>
       </w:r>
     </w:p>
     <w:p>
@@ -3359,7 +3082,6 @@
           <w:sz w:val="22"/>
           <w:szCs w:val="22"/>
         </w:rPr>
-        <w:lastRenderedPageBreak/>
         <w:t xml:space="preserve">Prioritize app quality and innovation: </w:t>
       </w:r>
     </w:p>
@@ -3417,6 +3139,7 @@
           <w:sz w:val="22"/>
           <w:szCs w:val="22"/>
         </w:rPr>
+        <w:lastRenderedPageBreak/>
         <w:t>Conduct thorough testing and quality assurance: Minimize the occurrence of bugs and ensure a stable user experience.</w:t>
       </w:r>
     </w:p>
@@ -3605,10 +3328,198 @@
     <w:p>
       <w:pPr>
         <w:rPr>
-          <w:strike/>
-          <w:sz w:val="22"/>
-          <w:szCs w:val="22"/>
-          <w:u w:val="single"/>
+          <w:sz w:val="22"/>
+          <w:szCs w:val="22"/>
+        </w:rPr>
+      </w:pPr>
+      <w:r>
+        <w:rPr>
+          <w:sz w:val="22"/>
+          <w:szCs w:val="22"/>
+        </w:rPr>
+        <w:t>ROOT</w:t>
+      </w:r>
+      <w:r>
+        <w:rPr>
+          <w:sz w:val="22"/>
+          <w:szCs w:val="22"/>
+        </w:rPr>
+        <w:t xml:space="preserve"> Cause analysis</w:t>
+      </w:r>
+    </w:p>
+    <w:p>
+      <w:pPr>
+        <w:pStyle w:val="NormalWeb"/>
+      </w:pPr>
+      <w:bookmarkStart w:id="0" w:name="_GoBack"/>
+      <w:bookmarkEnd w:id="0"/>
+      <w:r>
+        <w:t>Root cause analysis (RCA) is a method used to identify the underlying reasons for a problem or issue. By understanding the root cause, you can address the problem more effectively and prevent it from recurring. RCA involves several steps, including data collection, identifying possible causes, analyzing the causes, and implementing solutions.</w:t>
+      </w:r>
+    </w:p>
+    <w:p>
+      <w:pPr>
+        <w:pStyle w:val="NormalWeb"/>
+      </w:pPr>
+      <w:r>
+        <w:t>Framing a problem is crucial for effective decision-making because it helps you understand the context and scope of the issue. Properly framing a problem allows you to focus on the most relevant aspects, consider different perspectives, and develop more targeted solutions.</w:t>
+      </w:r>
+    </w:p>
+    <w:p>
+      <w:pPr>
+        <w:pStyle w:val="Heading3"/>
+      </w:pPr>
+      <w:r>
+        <w:t>Example: Improving Customer Satisfaction in a Call Center</w:t>
+      </w:r>
+    </w:p>
+    <w:p>
+      <w:pPr>
+        <w:pStyle w:val="NormalWeb"/>
+      </w:pPr>
+      <w:r>
+        <w:rPr>
+          <w:rStyle w:val="Strong"/>
+          <w:rFonts w:eastAsiaTheme="majorEastAsia"/>
+        </w:rPr>
+        <w:t>Problem:</w:t>
+      </w:r>
+      <w:r>
+        <w:t xml:space="preserve"> A call center was experiencing a high volume of customer complaints about long wait times and unresolved issues.</w:t>
+      </w:r>
+    </w:p>
+    <w:p>
+      <w:pPr>
+        <w:pStyle w:val="NormalWeb"/>
+      </w:pPr>
+      <w:r>
+        <w:rPr>
+          <w:rStyle w:val="Strong"/>
+          <w:rFonts w:eastAsiaTheme="majorEastAsia"/>
+        </w:rPr>
+        <w:t>Root Cause Analysis:</w:t>
+      </w:r>
+    </w:p>
+    <w:p>
+      <w:pPr>
+        <w:pStyle w:val="NormalWeb"/>
+        <w:numPr>
+          <w:ilvl w:val="0"/>
+          <w:numId w:val="9"/>
+        </w:numPr>
+      </w:pPr>
+      <w:r>
+        <w:rPr>
+          <w:rStyle w:val="Strong"/>
+          <w:rFonts w:eastAsiaTheme="majorEastAsia"/>
+        </w:rPr>
+        <w:lastRenderedPageBreak/>
+        <w:t>Data Collection:</w:t>
+      </w:r>
+      <w:r>
+        <w:t xml:space="preserve"> The call center collected data on call wait times, call durations, and customer feedback.</w:t>
+      </w:r>
+    </w:p>
+    <w:p>
+      <w:pPr>
+        <w:pStyle w:val="NormalWeb"/>
+        <w:numPr>
+          <w:ilvl w:val="0"/>
+          <w:numId w:val="9"/>
+        </w:numPr>
+      </w:pPr>
+      <w:r>
+        <w:rPr>
+          <w:rStyle w:val="Strong"/>
+          <w:rFonts w:eastAsiaTheme="majorEastAsia"/>
+        </w:rPr>
+        <w:t>Identifying Possible Causes:</w:t>
+      </w:r>
+      <w:r>
+        <w:t xml:space="preserve"> The team identified several potential causes, including understaffing, inadequate training, and outdated technology.</w:t>
+      </w:r>
+    </w:p>
+    <w:p>
+      <w:pPr>
+        <w:pStyle w:val="NormalWeb"/>
+        <w:numPr>
+          <w:ilvl w:val="0"/>
+          <w:numId w:val="9"/>
+        </w:numPr>
+      </w:pPr>
+      <w:r>
+        <w:rPr>
+          <w:rStyle w:val="Strong"/>
+          <w:rFonts w:eastAsiaTheme="majorEastAsia"/>
+        </w:rPr>
+        <w:t>Analyzing the Causes:</w:t>
+      </w:r>
+      <w:r>
+        <w:t xml:space="preserve"> Through further analysis, the team discovered that the primary root cause was inadequate training, which led to longer call durations and unresolved issues.</w:t>
+      </w:r>
+    </w:p>
+    <w:p>
+      <w:pPr>
+        <w:pStyle w:val="NormalWeb"/>
+        <w:numPr>
+          <w:ilvl w:val="0"/>
+          <w:numId w:val="9"/>
+        </w:numPr>
+      </w:pPr>
+      <w:r>
+        <w:rPr>
+          <w:rStyle w:val="Strong"/>
+          <w:rFonts w:eastAsiaTheme="majorEastAsia"/>
+        </w:rPr>
+        <w:t>Implementing Solutions:</w:t>
+      </w:r>
+      <w:r>
+        <w:t xml:space="preserve"> The call center implemented a comprehensive training program for its staff, focusing on improving their problem-solving skills and product knowledge.</w:t>
+      </w:r>
+    </w:p>
+    <w:p>
+      <w:pPr>
+        <w:pStyle w:val="NormalWeb"/>
+      </w:pPr>
+      <w:r>
+        <w:rPr>
+          <w:rStyle w:val="Strong"/>
+          <w:rFonts w:eastAsiaTheme="majorEastAsia"/>
+        </w:rPr>
+        <w:t>Framing the Problem:</w:t>
+      </w:r>
+      <w:r>
+        <w:t xml:space="preserve"> The call center framed the problem as a need to improve customer satisfaction by reducing wait times and increasing the resolution rate. This framing helped the team focus on the most critical aspects of the issue and develop targeted solutions.</w:t>
+      </w:r>
+    </w:p>
+    <w:p>
+      <w:pPr>
+        <w:pStyle w:val="NormalWeb"/>
+      </w:pPr>
+      <w:r>
+        <w:rPr>
+          <w:rStyle w:val="Strong"/>
+          <w:rFonts w:eastAsiaTheme="majorEastAsia"/>
+        </w:rPr>
+        <w:t>Outcome:</w:t>
+      </w:r>
+      <w:r>
+        <w:t xml:space="preserve"> By addressing the root cause and properly framing the problem, the call center was able to reduce wait times, improve issue resolution rates, and ultimately increase customer satisfaction.</w:t>
+      </w:r>
+    </w:p>
+    <w:p>
+      <w:pPr>
+        <w:pStyle w:val="NormalWeb"/>
+      </w:pPr>
+      <w:r>
+        <w:t>Root cause analysis and proper problem framing are powerful techniques that can help organizations identify and address issues more effectively, leading to better decision-making and improved outcomes.</w:t>
+      </w:r>
+    </w:p>
+    <w:p>
+      <w:pPr>
+        <w:rPr>
+          <w:sz w:val="22"/>
+          <w:szCs w:val="22"/>
         </w:rPr>
       </w:pPr>
     </w:p>
@@ -3623,7 +3534,7 @@
 </file>
 
 <file path=word/numbering.xml><?xml version="1.0" encoding="utf-8"?>
-<w:numbering xmlns:wpc="http://schemas.microsoft.com/office/word/2010/wordprocessingCanvas" xmlns:cx="http://schemas.microsoft.com/office/drawing/2014/chartex" xmlns:cx1="http://schemas.microsoft.com/office/drawing/2015/9/8/chartex" xmlns:cx2="http://schemas.microsoft.com/office/drawing/2015/10/21/chartex" xmlns:cx3="http://schemas.microsoft.com/office/drawing/2016/5/9/chartex" xmlns:cx4="http://schemas.microsoft.com/office/drawing/2016/5/10/chartex" xmlns:cx5="http://schemas.microsoft.com/office/drawing/2016/5/11/chartex" xmlns:cx6="http://schemas.microsoft.com/office/drawing/2016/5/12/chartex" xmlns:cx7="http://schemas.microsoft.com/office/drawing/2016/5/13/chartex" xmlns:cx8="http://schemas.microsoft.com/office/drawing/2016/5/14/chartex" xmlns:mc="http://schemas.openxmlformats.org/markup-compatibility/2006" xmlns:aink="http://schemas.microsoft.com/office/drawing/2016/ink" xmlns:am3d="http://schemas.microsoft.com/office/drawing/2017/model3d" xmlns:o="urn:schemas-microsoft-com:office:office" xmlns:oel="http://schemas.microsoft.com/office/2019/extlst" xmlns:r="http://schemas.openxmlformats.org/officeDocument/2006/relationships" xmlns:m="http://schemas.openxmlformats.org/officeDocument/2006/math" xmlns:v="urn:schemas-microsoft-com:vml" xmlns:wp14="http://schemas.microsoft.com/office/word/2010/wordprocessingDrawing" xmlns:wp="http://schemas.openxmlformats.org/drawingml/2006/wordprocessingDrawing" xmlns:w10="urn:schemas-microsoft-com:office:word" xmlns:w="http://schemas.openxmlformats.org/wordprocessingml/2006/main" xmlns:w14="http://schemas.microsoft.com/office/word/2010/wordml" xmlns:w15="http://schemas.microsoft.com/office/word/2012/wordml" xmlns:w16cex="http://schemas.microsoft.com/office/word/2018/wordml/cex" xmlns:w16cid="http://schemas.microsoft.com/office/word/2016/wordml/cid" xmlns:w16="http://schemas.microsoft.com/office/word/2018/wordml" xmlns:w16du="http://schemas.microsoft.com/office/word/2023/wordml/word16du" xmlns:w16sdtdh="http://schemas.microsoft.com/office/word/2020/wordml/sdtdatahash" xmlns:w16sdtfl="http://schemas.microsoft.com/office/word/2024/wordml/sdtformatlock" xmlns:w16se="http://schemas.microsoft.com/office/word/2015/wordml/symex" xmlns:wpg="http://schemas.microsoft.com/office/word/2010/wordprocessingGroup" xmlns:wpi="http://schemas.microsoft.com/office/word/2010/wordprocessingInk" xmlns:wne="http://schemas.microsoft.com/office/word/2006/wordml" xmlns:wps="http://schemas.microsoft.com/office/word/2010/wordprocessingShape" mc:Ignorable="w14 w15 w16se w16cid w16 w16cex w16sdtdh w16sdtfl w16du wp14">
+<w:numbering xmlns:wpc="http://schemas.microsoft.com/office/word/2010/wordprocessingCanvas" xmlns:cx="http://schemas.microsoft.com/office/drawing/2014/chartex" xmlns:cx1="http://schemas.microsoft.com/office/drawing/2015/9/8/chartex" xmlns:cx2="http://schemas.microsoft.com/office/drawing/2015/10/21/chartex" xmlns:cx3="http://schemas.microsoft.com/office/drawing/2016/5/9/chartex" xmlns:cx4="http://schemas.microsoft.com/office/drawing/2016/5/10/chartex" xmlns:cx5="http://schemas.microsoft.com/office/drawing/2016/5/11/chartex" xmlns:cx6="http://schemas.microsoft.com/office/drawing/2016/5/12/chartex" xmlns:cx7="http://schemas.microsoft.com/office/drawing/2016/5/13/chartex" xmlns:cx8="http://schemas.microsoft.com/office/drawing/2016/5/14/chartex" xmlns:mc="http://schemas.openxmlformats.org/markup-compatibility/2006" xmlns:aink="http://schemas.microsoft.com/office/drawing/2016/ink" xmlns:am3d="http://schemas.microsoft.com/office/drawing/2017/model3d" xmlns:o="urn:schemas-microsoft-com:office:office" xmlns:r="http://schemas.openxmlformats.org/officeDocument/2006/relationships" xmlns:m="http://schemas.openxmlformats.org/officeDocument/2006/math" xmlns:v="urn:schemas-microsoft-com:vml" xmlns:wp14="http://schemas.microsoft.com/office/word/2010/wordprocessingDrawing" xmlns:wp="http://schemas.openxmlformats.org/drawingml/2006/wordprocessingDrawing" xmlns:w10="urn:schemas-microsoft-com:office:word" xmlns:w="http://schemas.openxmlformats.org/wordprocessingml/2006/main" xmlns:w14="http://schemas.microsoft.com/office/word/2010/wordml" xmlns:w15="http://schemas.microsoft.com/office/word/2012/wordml" xmlns:w16cid="http://schemas.microsoft.com/office/word/2016/wordml/cid" xmlns:w16se="http://schemas.microsoft.com/office/word/2015/wordml/symex" xmlns:wpg="http://schemas.microsoft.com/office/word/2010/wordprocessingGroup" xmlns:wpi="http://schemas.microsoft.com/office/word/2010/wordprocessingInk" xmlns:wne="http://schemas.microsoft.com/office/word/2006/wordml" xmlns:wps="http://schemas.microsoft.com/office/word/2010/wordprocessingShape" mc:Ignorable="w14 w15 w16se w16cid wp14">
   <w:abstractNum w:abstractNumId="0" w15:restartNumberingAfterBreak="0">
     <w:nsid w:val="01D743F3"/>
     <w:multiLevelType w:val="multilevel"/>
@@ -4540,6 +4451,119 @@
     </w:lvl>
   </w:abstractNum>
   <w:abstractNum w:abstractNumId="7" w15:restartNumberingAfterBreak="0">
+    <w:nsid w:val="46D057E7"/>
+    <w:multiLevelType w:val="multilevel"/>
+    <w:tmpl w:val="21A86CBA"/>
+    <w:lvl w:ilvl="0">
+      <w:start w:val="1"/>
+      <w:numFmt w:val="decimal"/>
+      <w:lvlText w:val="%1."/>
+      <w:lvlJc w:val="left"/>
+      <w:pPr>
+        <w:tabs>
+          <w:tab w:val="num" w:pos="720"/>
+        </w:tabs>
+        <w:ind w:left="720" w:hanging="360"/>
+      </w:pPr>
+    </w:lvl>
+    <w:lvl w:ilvl="1" w:tentative="1">
+      <w:start w:val="1"/>
+      <w:numFmt w:val="decimal"/>
+      <w:lvlText w:val="%2."/>
+      <w:lvlJc w:val="left"/>
+      <w:pPr>
+        <w:tabs>
+          <w:tab w:val="num" w:pos="1440"/>
+        </w:tabs>
+        <w:ind w:left="1440" w:hanging="360"/>
+      </w:pPr>
+    </w:lvl>
+    <w:lvl w:ilvl="2" w:tentative="1">
+      <w:start w:val="1"/>
+      <w:numFmt w:val="decimal"/>
+      <w:lvlText w:val="%3."/>
+      <w:lvlJc w:val="left"/>
+      <w:pPr>
+        <w:tabs>
+          <w:tab w:val="num" w:pos="2160"/>
+        </w:tabs>
+        <w:ind w:left="2160" w:hanging="360"/>
+      </w:pPr>
+    </w:lvl>
+    <w:lvl w:ilvl="3" w:tentative="1">
+      <w:start w:val="1"/>
+      <w:numFmt w:val="decimal"/>
+      <w:lvlText w:val="%4."/>
+      <w:lvlJc w:val="left"/>
+      <w:pPr>
+        <w:tabs>
+          <w:tab w:val="num" w:pos="2880"/>
+        </w:tabs>
+        <w:ind w:left="2880" w:hanging="360"/>
+      </w:pPr>
+    </w:lvl>
+    <w:lvl w:ilvl="4" w:tentative="1">
+      <w:start w:val="1"/>
+      <w:numFmt w:val="decimal"/>
+      <w:lvlText w:val="%5."/>
+      <w:lvlJc w:val="left"/>
+      <w:pPr>
+        <w:tabs>
+          <w:tab w:val="num" w:pos="3600"/>
+        </w:tabs>
+        <w:ind w:left="3600" w:hanging="360"/>
+      </w:pPr>
+    </w:lvl>
+    <w:lvl w:ilvl="5" w:tentative="1">
+      <w:start w:val="1"/>
+      <w:numFmt w:val="decimal"/>
+      <w:lvlText w:val="%6."/>
+      <w:lvlJc w:val="left"/>
+      <w:pPr>
+        <w:tabs>
+          <w:tab w:val="num" w:pos="4320"/>
+        </w:tabs>
+        <w:ind w:left="4320" w:hanging="360"/>
+      </w:pPr>
+    </w:lvl>
+    <w:lvl w:ilvl="6" w:tentative="1">
+      <w:start w:val="1"/>
+      <w:numFmt w:val="decimal"/>
+      <w:lvlText w:val="%7."/>
+      <w:lvlJc w:val="left"/>
+      <w:pPr>
+        <w:tabs>
+          <w:tab w:val="num" w:pos="5040"/>
+        </w:tabs>
+        <w:ind w:left="5040" w:hanging="360"/>
+      </w:pPr>
+    </w:lvl>
+    <w:lvl w:ilvl="7" w:tentative="1">
+      <w:start w:val="1"/>
+      <w:numFmt w:val="decimal"/>
+      <w:lvlText w:val="%8."/>
+      <w:lvlJc w:val="left"/>
+      <w:pPr>
+        <w:tabs>
+          <w:tab w:val="num" w:pos="5760"/>
+        </w:tabs>
+        <w:ind w:left="5760" w:hanging="360"/>
+      </w:pPr>
+    </w:lvl>
+    <w:lvl w:ilvl="8" w:tentative="1">
+      <w:start w:val="1"/>
+      <w:numFmt w:val="decimal"/>
+      <w:lvlText w:val="%9."/>
+      <w:lvlJc w:val="left"/>
+      <w:pPr>
+        <w:tabs>
+          <w:tab w:val="num" w:pos="6480"/>
+        </w:tabs>
+        <w:ind w:left="6480" w:hanging="360"/>
+      </w:pPr>
+    </w:lvl>
+  </w:abstractNum>
+  <w:abstractNum w:abstractNumId="8" w15:restartNumberingAfterBreak="0">
     <w:nsid w:val="63B556B6"/>
     <w:multiLevelType w:val="hybridMultilevel"/>
     <w:tmpl w:val="4F60A7B2"/>
@@ -4652,35 +4676,38 @@
       </w:rPr>
     </w:lvl>
   </w:abstractNum>
-  <w:num w:numId="1" w16cid:durableId="193273144">
+  <w:num w:numId="1">
     <w:abstractNumId w:val="5"/>
   </w:num>
-  <w:num w:numId="2" w16cid:durableId="1892184387">
-    <w:abstractNumId w:val="7"/>
+  <w:num w:numId="2">
+    <w:abstractNumId w:val="8"/>
   </w:num>
-  <w:num w:numId="3" w16cid:durableId="3483637">
+  <w:num w:numId="3">
     <w:abstractNumId w:val="2"/>
   </w:num>
-  <w:num w:numId="4" w16cid:durableId="1418677392">
+  <w:num w:numId="4">
     <w:abstractNumId w:val="4"/>
   </w:num>
-  <w:num w:numId="5" w16cid:durableId="353843575">
+  <w:num w:numId="5">
     <w:abstractNumId w:val="0"/>
   </w:num>
-  <w:num w:numId="6" w16cid:durableId="1281649928">
+  <w:num w:numId="6">
     <w:abstractNumId w:val="6"/>
   </w:num>
-  <w:num w:numId="7" w16cid:durableId="1300653403">
+  <w:num w:numId="7">
     <w:abstractNumId w:val="1"/>
   </w:num>
-  <w:num w:numId="8" w16cid:durableId="1733115159">
+  <w:num w:numId="8">
     <w:abstractNumId w:val="3"/>
+  </w:num>
+  <w:num w:numId="9">
+    <w:abstractNumId w:val="7"/>
   </w:num>
 </w:numbering>
 </file>
 
 <file path=word/styles.xml><?xml version="1.0" encoding="utf-8"?>
-<w:styles xmlns:mc="http://schemas.openxmlformats.org/markup-compatibility/2006" xmlns:r="http://schemas.openxmlformats.org/officeDocument/2006/relationships" xmlns:w="http://schemas.openxmlformats.org/wordprocessingml/2006/main" xmlns:w14="http://schemas.microsoft.com/office/word/2010/wordml" xmlns:w15="http://schemas.microsoft.com/office/word/2012/wordml" xmlns:w16cex="http://schemas.microsoft.com/office/word/2018/wordml/cex" xmlns:w16cid="http://schemas.microsoft.com/office/word/2016/wordml/cid" xmlns:w16="http://schemas.microsoft.com/office/word/2018/wordml" xmlns:w16du="http://schemas.microsoft.com/office/word/2023/wordml/word16du" xmlns:w16sdtdh="http://schemas.microsoft.com/office/word/2020/wordml/sdtdatahash" xmlns:w16sdtfl="http://schemas.microsoft.com/office/word/2024/wordml/sdtformatlock" xmlns:w16se="http://schemas.microsoft.com/office/word/2015/wordml/symex" mc:Ignorable="w14 w15 w16se w16cid w16 w16cex w16sdtdh w16sdtfl w16du">
+<w:styles xmlns:mc="http://schemas.openxmlformats.org/markup-compatibility/2006" xmlns:r="http://schemas.openxmlformats.org/officeDocument/2006/relationships" xmlns:w="http://schemas.openxmlformats.org/wordprocessingml/2006/main" xmlns:w14="http://schemas.microsoft.com/office/word/2010/wordml" xmlns:w15="http://schemas.microsoft.com/office/word/2012/wordml" xmlns:w16cid="http://schemas.microsoft.com/office/word/2016/wordml/cid" xmlns:w16se="http://schemas.microsoft.com/office/word/2015/wordml/symex" mc:Ignorable="w14 w15 w16se w16cid">
   <w:docDefaults>
     <w:rPrDefault>
       <w:rPr>
@@ -4698,7 +4725,7 @@
       </w:pPr>
     </w:pPrDefault>
   </w:docDefaults>
-  <w:latentStyles w:defLockedState="0" w:defUIPriority="99" w:defSemiHidden="0" w:defUnhideWhenUsed="0" w:defQFormat="0" w:count="376">
+  <w:latentStyles w:defLockedState="0" w:defUIPriority="99" w:defSemiHidden="0" w:defUnhideWhenUsed="0" w:defQFormat="0" w:count="375">
     <w:lsdException w:name="Normal" w:uiPriority="0" w:qFormat="1"/>
     <w:lsdException w:name="heading 1" w:uiPriority="9" w:qFormat="1"/>
     <w:lsdException w:name="heading 2" w:semiHidden="1" w:uiPriority="9" w:unhideWhenUsed="1" w:qFormat="1"/>
@@ -5074,7 +5101,6 @@
     <w:lsdException w:name="Smart Hyperlink" w:semiHidden="1" w:unhideWhenUsed="1"/>
     <w:lsdException w:name="Hashtag" w:semiHidden="1" w:unhideWhenUsed="1"/>
     <w:lsdException w:name="Unresolved Mention" w:semiHidden="1" w:unhideWhenUsed="1"/>
-    <w:lsdException w:name="Smart Link" w:semiHidden="1" w:unhideWhenUsed="1"/>
   </w:latentStyles>
   <w:style w:type="paragraph" w:default="1" w:styleId="Normal">
     <w:name w:val="Normal"/>
@@ -5277,6 +5303,7 @@
   <w:style w:type="character" w:default="1" w:styleId="DefaultParagraphFont">
     <w:name w:val="Default Paragraph Font"/>
     <w:uiPriority w:val="1"/>
+    <w:semiHidden/>
     <w:unhideWhenUsed/>
   </w:style>
   <w:style w:type="table" w:default="1" w:styleId="TableNormal">
@@ -5604,6 +5631,33 @@
       </w:tblBorders>
     </w:tblPr>
   </w:style>
+  <w:style w:type="paragraph" w:styleId="NormalWeb">
+    <w:name w:val="Normal (Web)"/>
+    <w:basedOn w:val="Normal"/>
+    <w:uiPriority w:val="99"/>
+    <w:semiHidden/>
+    <w:unhideWhenUsed/>
+    <w:rsid w:val="000763EA"/>
+    <w:pPr>
+      <w:spacing w:before="100" w:beforeAutospacing="1" w:after="100" w:afterAutospacing="1" w:line="240" w:lineRule="auto"/>
+    </w:pPr>
+    <w:rPr>
+      <w:rFonts w:ascii="Times New Roman" w:eastAsia="Times New Roman" w:hAnsi="Times New Roman" w:cs="Times New Roman"/>
+      <w:kern w:val="0"/>
+      <w14:ligatures w14:val="none"/>
+    </w:rPr>
+  </w:style>
+  <w:style w:type="character" w:styleId="Strong">
+    <w:name w:val="Strong"/>
+    <w:basedOn w:val="DefaultParagraphFont"/>
+    <w:uiPriority w:val="22"/>
+    <w:qFormat/>
+    <w:rsid w:val="000763EA"/>
+    <w:rPr>
+      <w:b/>
+      <w:bCs/>
+    </w:rPr>
+  </w:style>
 </w:styles>
 </file>
 

</xml_diff>